<commit_message>
check/update main ↔︎ supporting cross-references
</commit_message>
<xml_diff>
--- a/reference.docx
+++ b/reference.docx
@@ -983,8 +983,9 @@
     <w:name w:val="Compact"/>
     <w:basedOn w:val="BodyText"/>
     <w:qFormat/>
-    <w:pPr>
-      <w:spacing w:before="36" w:after="36"/>
+    <w:rsid w:val="00B96944"/>
+    <w:pPr>
+      <w:spacing w:before="36" w:after="36" w:line="240" w:lineRule="auto"/>
     </w:pPr>
   </w:style>
   <w:style w:type="paragraph" w:styleId="Title">

</xml_diff>